<commit_message>
new excel v2.6, new documentation
</commit_message>
<xml_diff>
--- a/Help.docx
+++ b/Help.docx
@@ -5,26 +5,29 @@
     <w:p>
       <w:pPr>
         <w:pStyle w:val="Heading1"/>
-        <w:jc w:val="both"/>
       </w:pPr>
       <w:r>
         <w:t xml:space="preserve">Regional Game </w:t>
       </w:r>
-      <w:proofErr w:type="spellStart"/>
-      <w:r>
-        <w:t>Mobiele</w:t>
-      </w:r>
-      <w:proofErr w:type="spellEnd"/>
-      <w:r>
-        <w:t xml:space="preserve"> </w:t>
-      </w:r>
-      <w:proofErr w:type="spellStart"/>
-      <w:r>
-        <w:t>Stad</w:t>
-      </w:r>
-      <w:proofErr w:type="spellEnd"/>
-      <w:r>
-        <w:t xml:space="preserve"> plugin – User Guide</w:t>
+      <w:r>
+        <w:t>Mobiele Stad plugin – User Guide</w:t>
+      </w:r>
+      <w:r>
+        <w:br/>
+      </w:r>
+      <w:r>
+        <w:rPr>
+          <w:b w:val="0"/>
+          <w:sz w:val="28"/>
+        </w:rPr>
+        <w:t>v0.8.</w:t>
+      </w:r>
+      <w:r>
+        <w:rPr>
+          <w:b w:val="0"/>
+          <w:sz w:val="28"/>
+        </w:rPr>
+        <w:t>2</w:t>
       </w:r>
     </w:p>
     <w:p>
@@ -78,30 +81,56 @@
         <w:rPr>
           <w:lang w:eastAsia="en-GB"/>
         </w:rPr>
-        <w:t xml:space="preserve">Regional Game </w:t>
-      </w:r>
-      <w:proofErr w:type="spellStart"/>
-      <w:r>
-        <w:rPr>
-          <w:lang w:eastAsia="en-GB"/>
-        </w:rPr>
-        <w:t>Mobiele</w:t>
-      </w:r>
-      <w:proofErr w:type="spellEnd"/>
+        <w:t>Regional Game Mobiele Stad</w:t>
+      </w:r>
       <w:r>
         <w:rPr>
           <w:lang w:eastAsia="en-GB"/>
         </w:rPr>
         <w:t xml:space="preserve"> </w:t>
       </w:r>
-      <w:proofErr w:type="spellStart"/>
-      <w:r>
-        <w:rPr>
-          <w:lang w:eastAsia="en-GB"/>
-        </w:rPr>
-        <w:t>Stad</w:t>
-      </w:r>
-      <w:proofErr w:type="spellEnd"/>
+      <w:r>
+        <w:rPr>
+          <w:lang w:eastAsia="en-GB"/>
+        </w:rPr>
+        <w:t>allows players to negotiate and make decisions on</w:t>
+      </w:r>
+      <w:r>
+        <w:rPr>
+          <w:lang w:eastAsia="en-GB"/>
+        </w:rPr>
+        <w:t xml:space="preserve"> spatial plan </w:t>
+      </w:r>
+      <w:r>
+        <w:rPr>
+          <w:lang w:eastAsia="en-GB"/>
+        </w:rPr>
+        <w:t>projects</w:t>
+      </w:r>
+      <w:r>
+        <w:rPr>
+          <w:lang w:eastAsia="en-GB"/>
+        </w:rPr>
+        <w:t xml:space="preserve"> for:  </w:t>
+      </w:r>
+      <w:r>
+        <w:rPr>
+          <w:lang w:eastAsia="en-GB"/>
+        </w:rPr>
+        <w:t xml:space="preserve">1) housing plans, and 2) infrastructure </w:t>
+      </w:r>
+      <w:r>
+        <w:rPr>
+          <w:lang w:eastAsia="en-GB"/>
+        </w:rPr>
+        <w:t>projects</w:t>
+      </w:r>
+      <w:r>
+        <w:rPr>
+          <w:lang w:eastAsia="en-GB"/>
+        </w:rPr>
+        <w:t>.</w:t>
+      </w:r>
       <w:r>
         <w:rPr>
           <w:lang w:eastAsia="en-GB"/>
@@ -112,31 +141,67 @@
         <w:rPr>
           <w:lang w:eastAsia="en-GB"/>
         </w:rPr>
-        <w:t>allows players to negotiate and make decisions on</w:t>
-      </w:r>
-      <w:r>
-        <w:rPr>
-          <w:lang w:eastAsia="en-GB"/>
-        </w:rPr>
-        <w:t xml:space="preserve"> spatial plan investments for:  </w:t>
-      </w:r>
-      <w:r>
-        <w:rPr>
-          <w:lang w:eastAsia="en-GB"/>
-        </w:rPr>
-        <w:t xml:space="preserve">1) housing plans, and 2) infrastructure </w:t>
-      </w:r>
-      <w:r>
-        <w:rPr>
-          <w:lang w:eastAsia="en-GB"/>
-        </w:rPr>
-        <w:t>investments</w:t>
-      </w:r>
-      <w:r>
-        <w:rPr>
-          <w:lang w:eastAsia="en-GB"/>
-        </w:rPr>
-        <w:t>.</w:t>
+        <w:t xml:space="preserve">Players can select or zoom in on a desired location, select one polygon representing either a </w:t>
+      </w:r>
+      <w:r>
+        <w:rPr>
+          <w:lang w:eastAsia="en-GB"/>
+        </w:rPr>
+        <w:t>plan</w:t>
+      </w:r>
+      <w:r>
+        <w:rPr>
+          <w:lang w:eastAsia="en-GB"/>
+        </w:rPr>
+        <w:t xml:space="preserve"> or an </w:t>
+      </w:r>
+      <w:r>
+        <w:rPr>
+          <w:lang w:eastAsia="en-GB"/>
+        </w:rPr>
+        <w:t>project</w:t>
+      </w:r>
+      <w:r>
+        <w:rPr>
+          <w:lang w:eastAsia="en-GB"/>
+        </w:rPr>
+        <w:t xml:space="preserve">, and view attributes interactively. </w:t>
+      </w:r>
+      <w:r>
+        <w:rPr>
+          <w:lang w:eastAsia="en-GB"/>
+        </w:rPr>
+        <w:t xml:space="preserve">The plugin </w:t>
+      </w:r>
+      <w:r>
+        <w:rPr>
+          <w:lang w:eastAsia="en-GB"/>
+        </w:rPr>
+        <w:t>feature</w:t>
+      </w:r>
+      <w:r>
+        <w:rPr>
+          <w:lang w:eastAsia="en-GB"/>
+        </w:rPr>
+        <w:t>s</w:t>
+      </w:r>
+      <w:r>
+        <w:rPr>
+          <w:lang w:eastAsia="en-GB"/>
+        </w:rPr>
+        <w:t xml:space="preserve"> a form docked on the right hand side of the screen, which allows display and modification of attribute values for either a housing plan or an infrastructure</w:t>
+      </w:r>
+      <w:r>
+        <w:rPr>
+          <w:lang w:eastAsia="en-GB"/>
+        </w:rPr>
+        <w:t xml:space="preserve"> project</w:t>
+      </w:r>
+      <w:r>
+        <w:rPr>
+          <w:lang w:eastAsia="en-GB"/>
+        </w:rPr>
+        <w:t xml:space="preserve">. </w:t>
       </w:r>
       <w:r>
         <w:rPr>
@@ -148,49 +213,25 @@
         <w:rPr>
           <w:lang w:eastAsia="en-GB"/>
         </w:rPr>
-        <w:t xml:space="preserve">Players can select or zoom in on a desired location, select one polygon representing either a project or an investment, and view attributes interactively. </w:t>
-      </w:r>
-      <w:r>
-        <w:rPr>
-          <w:lang w:eastAsia="en-GB"/>
-        </w:rPr>
-        <w:t xml:space="preserve">The plugin </w:t>
-      </w:r>
-      <w:r>
-        <w:rPr>
-          <w:lang w:eastAsia="en-GB"/>
-        </w:rPr>
-        <w:t>feature</w:t>
-      </w:r>
-      <w:r>
-        <w:rPr>
-          <w:lang w:eastAsia="en-GB"/>
-        </w:rPr>
-        <w:t>s</w:t>
-      </w:r>
-      <w:r>
-        <w:rPr>
-          <w:lang w:eastAsia="en-GB"/>
-        </w:rPr>
-        <w:t xml:space="preserve"> a form docked on the right hand side of the screen, which allows display and modification of attribute values for either a housing plan or an infrastructure investment. </w:t>
-      </w:r>
-      <w:r>
-        <w:rPr>
-          <w:lang w:eastAsia="en-GB"/>
-        </w:rPr>
-        <w:t xml:space="preserve"> </w:t>
-      </w:r>
-      <w:r>
-        <w:rPr>
-          <w:lang w:eastAsia="en-GB"/>
-        </w:rPr>
         <w:t>With this form, players interactively change a selection of attributes for a selected polygon.</w:t>
       </w:r>
       <w:r>
         <w:rPr>
           <w:lang w:eastAsia="en-GB"/>
         </w:rPr>
-        <w:t xml:space="preserve"> Once the changes are save,</w:t>
+        <w:t xml:space="preserve"> Once the changes are save</w:t>
+      </w:r>
+      <w:r>
+        <w:rPr>
+          <w:lang w:eastAsia="en-GB"/>
+        </w:rPr>
+        <w:t>d</w:t>
+      </w:r>
+      <w:r>
+        <w:rPr>
+          <w:lang w:eastAsia="en-GB"/>
+        </w:rPr>
+        <w:t>,</w:t>
       </w:r>
       <w:r>
         <w:rPr>
@@ -238,13 +279,7 @@
         </w:rPr>
       </w:pPr>
       <w:r>
-        <w:t xml:space="preserve">The </w:t>
-      </w:r>
-      <w:r>
-        <w:t>plugin is not available from the official QGIS plugins repository and must be downloaded from this site:</w:t>
-      </w:r>
-      <w:r>
-        <w:t xml:space="preserve"> </w:t>
+        <w:t xml:space="preserve">The plugin is not available from the official QGIS plugins repository and must be downloaded from this site: </w:t>
       </w:r>
       <w:hyperlink r:id="rId7" w:history="1">
         <w:r>
@@ -267,24 +302,13 @@
         <w:jc w:val="both"/>
       </w:pPr>
       <w:r>
-        <w:t>After downloading it, you must install the plugin in the QGIS plugins folder, located under your user profile in</w:t>
-      </w:r>
-      <w:proofErr w:type="gramStart"/>
-      <w:r>
-        <w:t xml:space="preserve">: </w:t>
+        <w:t xml:space="preserve">After downloading it, you must install the plugin in the QGIS plugins folder, located under your user profile in: </w:t>
       </w:r>
       <w:r>
         <w:rPr>
           <w:i/>
         </w:rPr>
-        <w:t>.qgis</w:t>
-      </w:r>
-      <w:proofErr w:type="gramEnd"/>
-      <w:r>
-        <w:rPr>
-          <w:i/>
-        </w:rPr>
-        <w:t>2/python/plugins</w:t>
+        <w:t>.qgis2/python/plugins</w:t>
       </w:r>
       <w:r>
         <w:t>. Simply unzip the PlanningTool.zip file and m</w:t>
@@ -299,35 +323,7 @@
         <w:rPr>
           <w:lang w:eastAsia="en-GB"/>
         </w:rPr>
-        <w:t xml:space="preserve">Regional Game </w:t>
-      </w:r>
-      <w:proofErr w:type="spellStart"/>
-      <w:r>
-        <w:rPr>
-          <w:lang w:eastAsia="en-GB"/>
-        </w:rPr>
-        <w:t>Mobiele</w:t>
-      </w:r>
-      <w:proofErr w:type="spellEnd"/>
-      <w:r>
-        <w:rPr>
-          <w:lang w:eastAsia="en-GB"/>
-        </w:rPr>
-        <w:t xml:space="preserve"> </w:t>
-      </w:r>
-      <w:proofErr w:type="spellStart"/>
-      <w:r>
-        <w:rPr>
-          <w:lang w:eastAsia="en-GB"/>
-        </w:rPr>
-        <w:t>Stad</w:t>
-      </w:r>
-      <w:proofErr w:type="spellEnd"/>
-      <w:r>
-        <w:rPr>
-          <w:lang w:eastAsia="en-GB"/>
-        </w:rPr>
-        <w:t>’</w:t>
+        <w:t>Regional Game Mobiele Stad’</w:t>
       </w:r>
       <w:r>
         <w:rPr>
@@ -352,13 +348,7 @@
         </w:rPr>
       </w:pPr>
       <w:r>
-        <w:t>The plugin</w:t>
-      </w:r>
-      <w:r>
-        <w:t xml:space="preserve"> does not require any additional configuration.</w:t>
-      </w:r>
-      <w:r>
-        <w:t xml:space="preserve"> An activated Microsoft Excel installation on the computer is necessary for the plugin to work. </w:t>
+        <w:t xml:space="preserve">The plugin does not require any additional configuration. An activated Microsoft Excel installation on the computer is necessary for the plugin to work. </w:t>
       </w:r>
       <w:r>
         <w:rPr>
@@ -387,7 +377,16 @@
           <w:i/>
           <w:lang w:eastAsia="en-GB"/>
         </w:rPr>
-        <w:t>20180904 Regional game IMS 2.5.xlsx</w:t>
+        <w:t>20180904 Regional game IMS 2.6</w:t>
+      </w:r>
+      <w:r>
+        <w:rPr>
+          <w:b/>
+          <w:bCs/>
+          <w:i/>
+          <w:lang w:eastAsia="en-GB"/>
+        </w:rPr>
+        <w:t>.xlsx</w:t>
       </w:r>
       <w:r>
         <w:rPr>
@@ -409,21 +408,12 @@
         </w:rPr>
         <w:t xml:space="preserve">located inside the </w:t>
       </w:r>
-      <w:proofErr w:type="spellStart"/>
       <w:r>
         <w:rPr>
           <w:i/>
           <w:lang w:eastAsia="en-GB"/>
         </w:rPr>
-        <w:t>PlanningTool</w:t>
-      </w:r>
-      <w:proofErr w:type="spellEnd"/>
-      <w:r>
-        <w:rPr>
-          <w:i/>
-          <w:lang w:eastAsia="en-GB"/>
-        </w:rPr>
-        <w:t>/data/excel</w:t>
+        <w:t>PlanningTool/data/excel</w:t>
       </w:r>
       <w:r>
         <w:rPr>
@@ -563,10 +553,14 @@
     <w:p>
       <w:pPr>
         <w:jc w:val="both"/>
+        <w:rPr>
+          <w:lang w:eastAsia="en-GB"/>
+        </w:rPr>
       </w:pPr>
     </w:p>
     <w:p>
       <w:pPr>
+        <w:keepNext/>
         <w:jc w:val="both"/>
       </w:pPr>
       <w:r>
@@ -576,10 +570,10 @@
         </w:rPr>
         <w:lastRenderedPageBreak/>
         <w:drawing>
-          <wp:inline distT="0" distB="0" distL="0" distR="0" wp14:anchorId="0F45611C" wp14:editId="11CEC8DA">
-            <wp:extent cx="5746115" cy="4187190"/>
-            <wp:effectExtent l="0" t="0" r="0" b="3810"/>
-            <wp:docPr id="6" name="Picture 6" descr="../plugin_view_small.PNG"/>
+          <wp:inline distT="0" distB="0" distL="0" distR="0" wp14:anchorId="7509E604" wp14:editId="5A9899BC">
+            <wp:extent cx="5746115" cy="3561080"/>
+            <wp:effectExtent l="0" t="0" r="0" b="0"/>
+            <wp:docPr id="8" name="Picture 8" descr="../documentation/plugin_view.JPG"/>
             <wp:cNvGraphicFramePr>
               <a:graphicFrameLocks xmlns:a="http://schemas.openxmlformats.org/drawingml/2006/main" noChangeAspect="1"/>
             </wp:cNvGraphicFramePr>
@@ -587,13 +581,13 @@
               <a:graphicData uri="http://schemas.openxmlformats.org/drawingml/2006/picture">
                 <pic:pic xmlns:pic="http://schemas.openxmlformats.org/drawingml/2006/picture">
                   <pic:nvPicPr>
-                    <pic:cNvPr id="0" name="Picture 6" descr="../plugin_view_small.PNG"/>
+                    <pic:cNvPr id="0" name="Picture 3" descr="../documentation/plugin_view.JPG"/>
                     <pic:cNvPicPr>
                       <a:picLocks noChangeAspect="1" noChangeArrowheads="1"/>
                     </pic:cNvPicPr>
                   </pic:nvPicPr>
                   <pic:blipFill>
-                    <a:blip r:embed="rId9">
+                    <a:blip r:embed="rId9" cstate="print">
                       <a:extLst>
                         <a:ext uri="{28A0092B-C50C-407E-A947-70E740481C1C}">
                           <a14:useLocalDpi xmlns:a14="http://schemas.microsoft.com/office/drawing/2010/main" val="0"/>
@@ -608,7 +602,7 @@
                   <pic:spPr bwMode="auto">
                     <a:xfrm>
                       <a:off x="0" y="0"/>
-                      <a:ext cx="5746115" cy="4187190"/>
+                      <a:ext cx="5746115" cy="3561080"/>
                     </a:xfrm>
                     <a:prstGeom prst="rect">
                       <a:avLst/>
@@ -627,11 +621,26 @@
     </w:p>
     <w:p>
       <w:pPr>
+        <w:pStyle w:val="Caption"/>
         <w:jc w:val="both"/>
         <w:rPr>
           <w:lang w:eastAsia="en-GB"/>
         </w:rPr>
       </w:pPr>
+      <w:r>
+        <w:t xml:space="preserve">Figure </w:t>
+      </w:r>
+      <w:fldSimple w:instr=" SEQ Figure \* ARABIC ">
+        <w:r>
+          <w:rPr>
+            <w:noProof/>
+          </w:rPr>
+          <w:t>1</w:t>
+        </w:r>
+      </w:fldSimple>
+      <w:r>
+        <w:t>: QGIS user interface with Regional Game Mobiele Stad</w:t>
+      </w:r>
     </w:p>
     <w:p>
       <w:pPr>
@@ -640,6 +649,22 @@
           <w:lang w:eastAsia="en-GB"/>
         </w:rPr>
       </w:pPr>
+    </w:p>
+    <w:p>
+      <w:pPr>
+        <w:jc w:val="both"/>
+        <w:rPr>
+          <w:lang w:eastAsia="en-GB"/>
+        </w:rPr>
+      </w:pPr>
+    </w:p>
+    <w:p>
+      <w:pPr>
+        <w:jc w:val="both"/>
+        <w:rPr>
+          <w:lang w:eastAsia="en-GB"/>
+        </w:rPr>
+      </w:pPr>
       <w:r>
         <w:rPr>
           <w:lang w:eastAsia="en-GB"/>
@@ -692,13 +717,7 @@
         <w:rPr>
           <w:lang w:eastAsia="en-GB"/>
         </w:rPr>
-        <w:t>r</w:t>
-      </w:r>
-      <w:r>
-        <w:rPr>
-          <w:lang w:eastAsia="en-GB"/>
-        </w:rPr>
-        <w:t>e</w:t>
+        <w:t>er</w:t>
       </w:r>
       <w:r>
         <w:rPr>
@@ -820,12 +839,7 @@
               <w:jc w:val="both"/>
             </w:pPr>
             <w:r>
-              <w:t>Zoom to “Al</w:t>
-            </w:r>
-            <w:bookmarkStart w:id="0" w:name="_GoBack"/>
-            <w:bookmarkEnd w:id="0"/>
-            <w:r>
-              <w:t>l Packages” extent.</w:t>
+              <w:t>Zoom to “All Packages” extent.</w:t>
             </w:r>
           </w:p>
         </w:tc>
@@ -839,6 +853,10 @@
           <w:p>
             <w:pPr>
               <w:jc w:val="center"/>
+              <w:rPr>
+                <w:noProof/>
+                <w:lang w:eastAsia="en-GB"/>
+              </w:rPr>
             </w:pPr>
             <w:r>
               <w:rPr>
@@ -846,7 +864,269 @@
                 <w:lang w:eastAsia="en-GB"/>
               </w:rPr>
               <w:drawing>
-                <wp:inline distT="0" distB="0" distL="0" distR="0" wp14:anchorId="1E7445D0" wp14:editId="597DE2CE">
+                <wp:inline distT="0" distB="0" distL="0" distR="0" wp14:anchorId="1542A51E" wp14:editId="38C53A87">
+                  <wp:extent cx="440055" cy="466588"/>
+                  <wp:effectExtent l="0" t="0" r="0" b="0"/>
+                  <wp:docPr id="5" name="Picture 5" descr="../QGIS_icons/zoom.svg.png"/>
+                  <wp:cNvGraphicFramePr>
+                    <a:graphicFrameLocks xmlns:a="http://schemas.openxmlformats.org/drawingml/2006/main" noChangeAspect="1"/>
+                  </wp:cNvGraphicFramePr>
+                  <a:graphic xmlns:a="http://schemas.openxmlformats.org/drawingml/2006/main">
+                    <a:graphicData uri="http://schemas.openxmlformats.org/drawingml/2006/picture">
+                      <pic:pic xmlns:pic="http://schemas.openxmlformats.org/drawingml/2006/picture">
+                        <pic:nvPicPr>
+                          <pic:cNvPr id="0" name="Picture 5" descr="../QGIS_icons/zoom.svg.png"/>
+                          <pic:cNvPicPr>
+                            <a:picLocks noChangeAspect="1" noChangeArrowheads="1"/>
+                          </pic:cNvPicPr>
+                        </pic:nvPicPr>
+                        <pic:blipFill>
+                          <a:blip r:embed="rId11">
+                            <a:extLst>
+                              <a:ext uri="{28A0092B-C50C-407E-A947-70E740481C1C}">
+                                <a14:useLocalDpi xmlns:a14="http://schemas.microsoft.com/office/drawing/2010/main" val="0"/>
+                              </a:ext>
+                            </a:extLst>
+                          </a:blip>
+                          <a:srcRect/>
+                          <a:stretch>
+                            <a:fillRect/>
+                          </a:stretch>
+                        </pic:blipFill>
+                        <pic:spPr bwMode="auto">
+                          <a:xfrm>
+                            <a:off x="0" y="0"/>
+                            <a:ext cx="461982" cy="489837"/>
+                          </a:xfrm>
+                          <a:prstGeom prst="rect">
+                            <a:avLst/>
+                          </a:prstGeom>
+                          <a:noFill/>
+                          <a:ln>
+                            <a:noFill/>
+                          </a:ln>
+                        </pic:spPr>
+                      </pic:pic>
+                    </a:graphicData>
+                  </a:graphic>
+                </wp:inline>
+              </w:drawing>
+            </w:r>
+          </w:p>
+        </w:tc>
+        <w:tc>
+          <w:tcPr>
+            <w:tcW w:w="7717" w:type="dxa"/>
+          </w:tcPr>
+          <w:p>
+            <w:pPr>
+              <w:jc w:val="both"/>
+            </w:pPr>
+            <w:r>
+              <w:t>Draw a rectangle and zoom to</w:t>
+            </w:r>
+            <w:r>
+              <w:t xml:space="preserve"> </w:t>
+            </w:r>
+            <w:r>
+              <w:t xml:space="preserve">its </w:t>
+            </w:r>
+            <w:r>
+              <w:t>extent.</w:t>
+            </w:r>
+          </w:p>
+        </w:tc>
+      </w:tr>
+      <w:tr>
+        <w:tc>
+          <w:tcPr>
+            <w:tcW w:w="1339" w:type="dxa"/>
+            <w:vAlign w:val="center"/>
+          </w:tcPr>
+          <w:p>
+            <w:pPr>
+              <w:jc w:val="center"/>
+              <w:rPr>
+                <w:noProof/>
+                <w:lang w:eastAsia="en-GB"/>
+              </w:rPr>
+            </w:pPr>
+            <w:r>
+              <w:rPr>
+                <w:noProof/>
+                <w:lang w:eastAsia="en-GB"/>
+              </w:rPr>
+              <w:drawing>
+                <wp:inline distT="0" distB="0" distL="0" distR="0" wp14:anchorId="21B2E831" wp14:editId="67825A9E">
+                  <wp:extent cx="364256" cy="377003"/>
+                  <wp:effectExtent l="0" t="0" r="0" b="4445"/>
+                  <wp:docPr id="11" name="Picture 11" descr="../QGIS_icons/zoom_last.svg.png"/>
+                  <wp:cNvGraphicFramePr>
+                    <a:graphicFrameLocks xmlns:a="http://schemas.openxmlformats.org/drawingml/2006/main" noChangeAspect="1"/>
+                  </wp:cNvGraphicFramePr>
+                  <a:graphic xmlns:a="http://schemas.openxmlformats.org/drawingml/2006/main">
+                    <a:graphicData uri="http://schemas.openxmlformats.org/drawingml/2006/picture">
+                      <pic:pic xmlns:pic="http://schemas.openxmlformats.org/drawingml/2006/picture">
+                        <pic:nvPicPr>
+                          <pic:cNvPr id="0" name="Picture 8" descr="../QGIS_icons/zoom_last.svg.png"/>
+                          <pic:cNvPicPr>
+                            <a:picLocks noChangeAspect="1" noChangeArrowheads="1"/>
+                          </pic:cNvPicPr>
+                        </pic:nvPicPr>
+                        <pic:blipFill>
+                          <a:blip r:embed="rId12">
+                            <a:extLst>
+                              <a:ext uri="{28A0092B-C50C-407E-A947-70E740481C1C}">
+                                <a14:useLocalDpi xmlns:a14="http://schemas.microsoft.com/office/drawing/2010/main" val="0"/>
+                              </a:ext>
+                            </a:extLst>
+                          </a:blip>
+                          <a:srcRect/>
+                          <a:stretch>
+                            <a:fillRect/>
+                          </a:stretch>
+                        </pic:blipFill>
+                        <pic:spPr bwMode="auto">
+                          <a:xfrm>
+                            <a:off x="0" y="0"/>
+                            <a:ext cx="369725" cy="382664"/>
+                          </a:xfrm>
+                          <a:prstGeom prst="rect">
+                            <a:avLst/>
+                          </a:prstGeom>
+                          <a:noFill/>
+                          <a:ln>
+                            <a:noFill/>
+                          </a:ln>
+                        </pic:spPr>
+                      </pic:pic>
+                    </a:graphicData>
+                  </a:graphic>
+                </wp:inline>
+              </w:drawing>
+            </w:r>
+          </w:p>
+        </w:tc>
+        <w:tc>
+          <w:tcPr>
+            <w:tcW w:w="7717" w:type="dxa"/>
+          </w:tcPr>
+          <w:p>
+            <w:pPr>
+              <w:jc w:val="both"/>
+            </w:pPr>
+            <w:r>
+              <w:t>Zoom to previous</w:t>
+            </w:r>
+            <w:r>
+              <w:t xml:space="preserve"> extent.</w:t>
+            </w:r>
+          </w:p>
+        </w:tc>
+      </w:tr>
+      <w:tr>
+        <w:tc>
+          <w:tcPr>
+            <w:tcW w:w="1339" w:type="dxa"/>
+            <w:vAlign w:val="center"/>
+          </w:tcPr>
+          <w:p>
+            <w:pPr>
+              <w:jc w:val="center"/>
+            </w:pPr>
+            <w:r>
+              <w:rPr>
+                <w:noProof/>
+                <w:lang w:eastAsia="en-GB"/>
+              </w:rPr>
+              <w:drawing>
+                <wp:inline distT="0" distB="0" distL="0" distR="0" wp14:anchorId="539936B5" wp14:editId="37D4AD2C">
+                  <wp:extent cx="390342" cy="385144"/>
+                  <wp:effectExtent l="0" t="0" r="0" b="0"/>
+                  <wp:docPr id="17" name="Picture 17" descr="../QGIS_icons/identify.svg.png"/>
+                  <wp:cNvGraphicFramePr>
+                    <a:graphicFrameLocks xmlns:a="http://schemas.openxmlformats.org/drawingml/2006/main" noChangeAspect="1"/>
+                  </wp:cNvGraphicFramePr>
+                  <a:graphic xmlns:a="http://schemas.openxmlformats.org/drawingml/2006/main">
+                    <a:graphicData uri="http://schemas.openxmlformats.org/drawingml/2006/picture">
+                      <pic:pic xmlns:pic="http://schemas.openxmlformats.org/drawingml/2006/picture">
+                        <pic:nvPicPr>
+                          <pic:cNvPr id="0" name="Picture 14" descr="../QGIS_icons/identify.svg.png"/>
+                          <pic:cNvPicPr>
+                            <a:picLocks noChangeAspect="1" noChangeArrowheads="1"/>
+                          </pic:cNvPicPr>
+                        </pic:nvPicPr>
+                        <pic:blipFill>
+                          <a:blip r:embed="rId13" cstate="print">
+                            <a:extLst>
+                              <a:ext uri="{28A0092B-C50C-407E-A947-70E740481C1C}">
+                                <a14:useLocalDpi xmlns:a14="http://schemas.microsoft.com/office/drawing/2010/main" val="0"/>
+                              </a:ext>
+                            </a:extLst>
+                          </a:blip>
+                          <a:srcRect/>
+                          <a:stretch>
+                            <a:fillRect/>
+                          </a:stretch>
+                        </pic:blipFill>
+                        <pic:spPr bwMode="auto">
+                          <a:xfrm>
+                            <a:off x="0" y="0"/>
+                            <a:ext cx="413184" cy="407682"/>
+                          </a:xfrm>
+                          <a:prstGeom prst="rect">
+                            <a:avLst/>
+                          </a:prstGeom>
+                          <a:noFill/>
+                          <a:ln>
+                            <a:noFill/>
+                          </a:ln>
+                        </pic:spPr>
+                      </pic:pic>
+                    </a:graphicData>
+                  </a:graphic>
+                </wp:inline>
+              </w:drawing>
+            </w:r>
+          </w:p>
+        </w:tc>
+        <w:tc>
+          <w:tcPr>
+            <w:tcW w:w="7717" w:type="dxa"/>
+          </w:tcPr>
+          <w:p>
+            <w:pPr>
+              <w:jc w:val="both"/>
+            </w:pPr>
+            <w:r>
+              <w:t>Activate ‘Identify Features’ map tool</w:t>
+            </w:r>
+            <w:r>
+              <w:t xml:space="preserve"> to get further information about a plan or project</w:t>
+            </w:r>
+            <w:r>
+              <w:t>. This tool can only be activated if a layer is selected on the layers panel.</w:t>
+            </w:r>
+          </w:p>
+        </w:tc>
+      </w:tr>
+      <w:tr>
+        <w:tc>
+          <w:tcPr>
+            <w:tcW w:w="1339" w:type="dxa"/>
+            <w:vAlign w:val="center"/>
+          </w:tcPr>
+          <w:p>
+            <w:pPr>
+              <w:jc w:val="center"/>
+            </w:pPr>
+            <w:r>
+              <w:rPr>
+                <w:noProof/>
+                <w:lang w:eastAsia="en-GB"/>
+              </w:rPr>
+              <w:drawing>
+                <wp:inline distT="0" distB="0" distL="0" distR="0" wp14:anchorId="4683948F" wp14:editId="40E70A97">
                   <wp:extent cx="397594" cy="427255"/>
                   <wp:effectExtent l="0" t="0" r="8890" b="5080"/>
                   <wp:docPr id="3" name="Picture 3" descr="../QGIS_icons/touch.svg.png"/>
@@ -863,7 +1143,7 @@
                           </pic:cNvPicPr>
                         </pic:nvPicPr>
                         <pic:blipFill>
-                          <a:blip r:embed="rId11">
+                          <a:blip r:embed="rId14">
                             <a:extLst>
                               <a:ext uri="{28A0092B-C50C-407E-A947-70E740481C1C}">
                                 <a14:useLocalDpi xmlns:a14="http://schemas.microsoft.com/office/drawing/2010/main" val="0"/>
@@ -905,10 +1185,7 @@
               <w:jc w:val="both"/>
             </w:pPr>
             <w:r>
-              <w:t>Activate m</w:t>
-            </w:r>
-            <w:r>
-              <w:t>ap tool for panning (one finger) and zooming (two fingers).</w:t>
+              <w:t>Activate map tool for panning (one finger) and zooming (two fingers).</w:t>
             </w:r>
           </w:p>
         </w:tc>
@@ -929,10 +1206,10 @@
                 <w:lang w:eastAsia="en-GB"/>
               </w:rPr>
               <w:drawing>
-                <wp:inline distT="0" distB="0" distL="0" distR="0" wp14:anchorId="3D09E514" wp14:editId="6FBF5A14">
-                  <wp:extent cx="440055" cy="466588"/>
-                  <wp:effectExtent l="0" t="0" r="0" b="0"/>
-                  <wp:docPr id="5" name="Picture 5" descr="../QGIS_icons/zoom.svg.png"/>
+                <wp:inline distT="0" distB="0" distL="0" distR="0" wp14:anchorId="1DCE8EE0" wp14:editId="0312497A">
+                  <wp:extent cx="354230" cy="354230"/>
+                  <wp:effectExtent l="0" t="0" r="0" b="1905"/>
+                  <wp:docPr id="2" name="Picture 2" descr="icons/select.png"/>
                   <wp:cNvGraphicFramePr>
                     <a:graphicFrameLocks xmlns:a="http://schemas.openxmlformats.org/drawingml/2006/main" noChangeAspect="1"/>
                   </wp:cNvGraphicFramePr>
@@ -940,13 +1217,13 @@
                     <a:graphicData uri="http://schemas.openxmlformats.org/drawingml/2006/picture">
                       <pic:pic xmlns:pic="http://schemas.openxmlformats.org/drawingml/2006/picture">
                         <pic:nvPicPr>
-                          <pic:cNvPr id="0" name="Picture 5" descr="../QGIS_icons/zoom.svg.png"/>
+                          <pic:cNvPr id="0" name="Picture 1" descr="icons/select.png"/>
                           <pic:cNvPicPr>
                             <a:picLocks noChangeAspect="1" noChangeArrowheads="1"/>
                           </pic:cNvPicPr>
                         </pic:nvPicPr>
                         <pic:blipFill>
-                          <a:blip r:embed="rId12">
+                          <a:blip r:embed="rId15" cstate="print">
                             <a:extLst>
                               <a:ext uri="{28A0092B-C50C-407E-A947-70E740481C1C}">
                                 <a14:useLocalDpi xmlns:a14="http://schemas.microsoft.com/office/drawing/2010/main" val="0"/>
@@ -961,7 +1238,7 @@
                         <pic:spPr bwMode="auto">
                           <a:xfrm>
                             <a:off x="0" y="0"/>
-                            <a:ext cx="461982" cy="489837"/>
+                            <a:ext cx="389753" cy="389753"/>
                           </a:xfrm>
                           <a:prstGeom prst="rect">
                             <a:avLst/>
@@ -988,7 +1265,43 @@
               <w:jc w:val="both"/>
             </w:pPr>
             <w:r>
-              <w:t>Draw a rectangle and zoom to it’s extent.</w:t>
+              <w:t>Act</w:t>
+            </w:r>
+            <w:r>
+              <w:t>ivate ‘Selection’ map tool. Once</w:t>
+            </w:r>
+            <w:r>
+              <w:t xml:space="preserve"> this map tool is activ</w:t>
+            </w:r>
+            <w:r>
+              <w:t>ated a single-click on a polygon</w:t>
+            </w:r>
+            <w:r>
+              <w:t xml:space="preserve"> </w:t>
+            </w:r>
+            <w:r>
+              <w:t>will select the corresponding plan or project</w:t>
+            </w:r>
+            <w:r>
+              <w:t xml:space="preserve"> and hig</w:t>
+            </w:r>
+            <w:r>
+              <w:t>hlight the corresponding</w:t>
+            </w:r>
+            <w:r>
+              <w:t xml:space="preserve"> row in the housing plans or infrastructure projects table. A double-c</w:t>
+            </w:r>
+            <w:r>
+              <w:t>lick on the map interface unselects</w:t>
+            </w:r>
+            <w:r>
+              <w:t xml:space="preserve"> all </w:t>
+            </w:r>
+            <w:r>
+              <w:t>plans and projects</w:t>
+            </w:r>
+            <w:r>
+              <w:t>.</w:t>
             </w:r>
           </w:p>
         </w:tc>
@@ -1009,10 +1322,10 @@
                 <w:lang w:eastAsia="en-GB"/>
               </w:rPr>
               <w:drawing>
-                <wp:inline distT="0" distB="0" distL="0" distR="0" wp14:anchorId="295D82F8" wp14:editId="5A7D1CA5">
-                  <wp:extent cx="364256" cy="377003"/>
-                  <wp:effectExtent l="0" t="0" r="0" b="4445"/>
-                  <wp:docPr id="11" name="Picture 11" descr="../QGIS_icons/zoom_last.svg.png"/>
+                <wp:inline distT="0" distB="0" distL="0" distR="0" wp14:anchorId="779821B9" wp14:editId="35998C85">
+                  <wp:extent cx="444099" cy="444099"/>
+                  <wp:effectExtent l="0" t="0" r="0" b="0"/>
+                  <wp:docPr id="7" name="Picture 7" descr="../QGIS_icons/deselectAll.png"/>
                   <wp:cNvGraphicFramePr>
                     <a:graphicFrameLocks xmlns:a="http://schemas.openxmlformats.org/drawingml/2006/main" noChangeAspect="1"/>
                   </wp:cNvGraphicFramePr>
@@ -1020,13 +1333,13 @@
                     <a:graphicData uri="http://schemas.openxmlformats.org/drawingml/2006/picture">
                       <pic:pic xmlns:pic="http://schemas.openxmlformats.org/drawingml/2006/picture">
                         <pic:nvPicPr>
-                          <pic:cNvPr id="0" name="Picture 8" descr="../QGIS_icons/zoom_last.svg.png"/>
+                          <pic:cNvPr id="0" name="Picture 2" descr="../QGIS_icons/deselectAll.png"/>
                           <pic:cNvPicPr>
                             <a:picLocks noChangeAspect="1" noChangeArrowheads="1"/>
                           </pic:cNvPicPr>
                         </pic:nvPicPr>
                         <pic:blipFill>
-                          <a:blip r:embed="rId13">
+                          <a:blip r:embed="rId16">
                             <a:extLst>
                               <a:ext uri="{28A0092B-C50C-407E-A947-70E740481C1C}">
                                 <a14:useLocalDpi xmlns:a14="http://schemas.microsoft.com/office/drawing/2010/main" val="0"/>
@@ -1041,7 +1354,7 @@
                         <pic:spPr bwMode="auto">
                           <a:xfrm>
                             <a:off x="0" y="0"/>
-                            <a:ext cx="369725" cy="382664"/>
+                            <a:ext cx="457826" cy="457826"/>
                           </a:xfrm>
                           <a:prstGeom prst="rect">
                             <a:avLst/>
@@ -1068,7 +1381,7 @@
               <w:jc w:val="both"/>
             </w:pPr>
             <w:r>
-              <w:t>Zoom to last extent.</w:t>
+              <w:t xml:space="preserve">Unselect all plans and projects. </w:t>
             </w:r>
           </w:p>
         </w:tc>
@@ -1089,185 +1402,7 @@
                 <w:lang w:eastAsia="en-GB"/>
               </w:rPr>
               <w:drawing>
-                <wp:inline distT="0" distB="0" distL="0" distR="0" wp14:anchorId="00255ABA" wp14:editId="67B93AF6">
-                  <wp:extent cx="390342" cy="385144"/>
-                  <wp:effectExtent l="0" t="0" r="0" b="0"/>
-                  <wp:docPr id="17" name="Picture 17" descr="../QGIS_icons/identify.svg.png"/>
-                  <wp:cNvGraphicFramePr>
-                    <a:graphicFrameLocks xmlns:a="http://schemas.openxmlformats.org/drawingml/2006/main" noChangeAspect="1"/>
-                  </wp:cNvGraphicFramePr>
-                  <a:graphic xmlns:a="http://schemas.openxmlformats.org/drawingml/2006/main">
-                    <a:graphicData uri="http://schemas.openxmlformats.org/drawingml/2006/picture">
-                      <pic:pic xmlns:pic="http://schemas.openxmlformats.org/drawingml/2006/picture">
-                        <pic:nvPicPr>
-                          <pic:cNvPr id="0" name="Picture 14" descr="../QGIS_icons/identify.svg.png"/>
-                          <pic:cNvPicPr>
-                            <a:picLocks noChangeAspect="1" noChangeArrowheads="1"/>
-                          </pic:cNvPicPr>
-                        </pic:nvPicPr>
-                        <pic:blipFill>
-                          <a:blip r:embed="rId14" cstate="print">
-                            <a:extLst>
-                              <a:ext uri="{28A0092B-C50C-407E-A947-70E740481C1C}">
-                                <a14:useLocalDpi xmlns:a14="http://schemas.microsoft.com/office/drawing/2010/main" val="0"/>
-                              </a:ext>
-                            </a:extLst>
-                          </a:blip>
-                          <a:srcRect/>
-                          <a:stretch>
-                            <a:fillRect/>
-                          </a:stretch>
-                        </pic:blipFill>
-                        <pic:spPr bwMode="auto">
-                          <a:xfrm>
-                            <a:off x="0" y="0"/>
-                            <a:ext cx="413184" cy="407682"/>
-                          </a:xfrm>
-                          <a:prstGeom prst="rect">
-                            <a:avLst/>
-                          </a:prstGeom>
-                          <a:noFill/>
-                          <a:ln>
-                            <a:noFill/>
-                          </a:ln>
-                        </pic:spPr>
-                      </pic:pic>
-                    </a:graphicData>
-                  </a:graphic>
-                </wp:inline>
-              </w:drawing>
-            </w:r>
-          </w:p>
-        </w:tc>
-        <w:tc>
-          <w:tcPr>
-            <w:tcW w:w="7717" w:type="dxa"/>
-          </w:tcPr>
-          <w:p>
-            <w:pPr>
-              <w:jc w:val="both"/>
-            </w:pPr>
-            <w:r>
-              <w:t>Activate ‘</w:t>
-            </w:r>
-            <w:r>
-              <w:t xml:space="preserve">Identify Features’ </w:t>
-            </w:r>
-            <w:r>
-              <w:t>map tool</w:t>
-            </w:r>
-            <w:r>
-              <w:t>.</w:t>
-            </w:r>
-            <w:r>
-              <w:t xml:space="preserve"> This tool can only be activated if a layer is selected on the layers panel.</w:t>
-            </w:r>
-          </w:p>
-        </w:tc>
-      </w:tr>
-      <w:tr>
-        <w:tc>
-          <w:tcPr>
-            <w:tcW w:w="1339" w:type="dxa"/>
-            <w:vAlign w:val="center"/>
-          </w:tcPr>
-          <w:p>
-            <w:pPr>
-              <w:jc w:val="center"/>
-            </w:pPr>
-            <w:r>
-              <w:rPr>
-                <w:noProof/>
-                <w:lang w:eastAsia="en-GB"/>
-              </w:rPr>
-              <w:drawing>
-                <wp:inline distT="0" distB="0" distL="0" distR="0" wp14:anchorId="76A245B9" wp14:editId="0BABF5F3">
-                  <wp:extent cx="373113" cy="373113"/>
-                  <wp:effectExtent l="0" t="0" r="0" b="8255"/>
-                  <wp:docPr id="12" name="Picture 12" descr="../QGIS_icons/select_2.png"/>
-                  <wp:cNvGraphicFramePr>
-                    <a:graphicFrameLocks xmlns:a="http://schemas.openxmlformats.org/drawingml/2006/main" noChangeAspect="1"/>
-                  </wp:cNvGraphicFramePr>
-                  <a:graphic xmlns:a="http://schemas.openxmlformats.org/drawingml/2006/main">
-                    <a:graphicData uri="http://schemas.openxmlformats.org/drawingml/2006/picture">
-                      <pic:pic xmlns:pic="http://schemas.openxmlformats.org/drawingml/2006/picture">
-                        <pic:nvPicPr>
-                          <pic:cNvPr id="0" name="Picture 9" descr="../QGIS_icons/select_2.png"/>
-                          <pic:cNvPicPr>
-                            <a:picLocks noChangeAspect="1" noChangeArrowheads="1"/>
-                          </pic:cNvPicPr>
-                        </pic:nvPicPr>
-                        <pic:blipFill>
-                          <a:blip r:embed="rId15">
-                            <a:extLst>
-                              <a:ext uri="{28A0092B-C50C-407E-A947-70E740481C1C}">
-                                <a14:useLocalDpi xmlns:a14="http://schemas.microsoft.com/office/drawing/2010/main" val="0"/>
-                              </a:ext>
-                            </a:extLst>
-                          </a:blip>
-                          <a:srcRect/>
-                          <a:stretch>
-                            <a:fillRect/>
-                          </a:stretch>
-                        </pic:blipFill>
-                        <pic:spPr bwMode="auto">
-                          <a:xfrm>
-                            <a:off x="0" y="0"/>
-                            <a:ext cx="375699" cy="375699"/>
-                          </a:xfrm>
-                          <a:prstGeom prst="rect">
-                            <a:avLst/>
-                          </a:prstGeom>
-                          <a:noFill/>
-                          <a:ln>
-                            <a:noFill/>
-                          </a:ln>
-                        </pic:spPr>
-                      </pic:pic>
-                    </a:graphicData>
-                  </a:graphic>
-                </wp:inline>
-              </w:drawing>
-            </w:r>
-          </w:p>
-        </w:tc>
-        <w:tc>
-          <w:tcPr>
-            <w:tcW w:w="7717" w:type="dxa"/>
-          </w:tcPr>
-          <w:p>
-            <w:pPr>
-              <w:jc w:val="both"/>
-            </w:pPr>
-            <w:r>
-              <w:t>A</w:t>
-            </w:r>
-            <w:r>
-              <w:t>ctivate ‘Selection’ map tool. When this</w:t>
-            </w:r>
-            <w:r>
-              <w:t xml:space="preserve"> map tool is activated a single-click on a project inside the map interface will select the project and highlight the corresponding project row in the housing plans or infrastructure investments table. A double-click on the map interface clears all selections.</w:t>
-            </w:r>
-          </w:p>
-        </w:tc>
-      </w:tr>
-      <w:tr>
-        <w:tc>
-          <w:tcPr>
-            <w:tcW w:w="1339" w:type="dxa"/>
-            <w:vAlign w:val="center"/>
-          </w:tcPr>
-          <w:p>
-            <w:pPr>
-              <w:jc w:val="center"/>
-            </w:pPr>
-            <w:r>
-              <w:rPr>
-                <w:noProof/>
-                <w:lang w:eastAsia="en-GB"/>
-              </w:rPr>
-              <w:drawing>
-                <wp:inline distT="0" distB="0" distL="0" distR="0" wp14:anchorId="7B4437EA" wp14:editId="26D99604">
+                <wp:inline distT="0" distB="0" distL="0" distR="0" wp14:anchorId="295EADEF" wp14:editId="30437E45">
                   <wp:extent cx="364691" cy="364691"/>
                   <wp:effectExtent l="0" t="0" r="0" b="0"/>
                   <wp:docPr id="15" name="Picture 15" descr="../QGIS_icons/help.png"/>
@@ -1284,7 +1419,7 @@
                           </pic:cNvPicPr>
                         </pic:nvPicPr>
                         <pic:blipFill>
-                          <a:blip r:embed="rId16" cstate="print">
+                          <a:blip r:embed="rId17" cstate="print">
                             <a:extLst>
                               <a:ext uri="{28A0092B-C50C-407E-A947-70E740481C1C}">
                                 <a14:useLocalDpi xmlns:a14="http://schemas.microsoft.com/office/drawing/2010/main" val="0"/>
@@ -1356,21 +1491,10 @@
         <w:jc w:val="both"/>
       </w:pPr>
       <w:r>
-        <w:t>Interaction with the map interface is only possible if one of the mapping tools is activated.</w:t>
-      </w:r>
-      <w:r>
-        <w:t xml:space="preserve"> </w:t>
-      </w:r>
-      <w:r>
-        <w:t xml:space="preserve">Interaction with the </w:t>
-      </w:r>
-      <w:proofErr w:type="gramStart"/>
-      <w:r>
-        <w:t>layers</w:t>
-      </w:r>
-      <w:proofErr w:type="gramEnd"/>
-      <w:r>
-        <w:t xml:space="preserve"> panel is only necessary for the use of the ‘</w:t>
+        <w:t xml:space="preserve">Interaction with the map interface is only possible if one of the mapping tools is activated. </w:t>
+      </w:r>
+      <w:r>
+        <w:t>Interaction with the layers panel is only necessary for the use of the ‘</w:t>
       </w:r>
       <w:r>
         <w:t>Identify F</w:t>
@@ -1398,7 +1522,8 @@
     <w:tbl>
       <w:tblPr>
         <w:tblStyle w:val="TableGrid"/>
-        <w:tblW w:w="0" w:type="auto"/>
+        <w:tblW w:w="9070" w:type="dxa"/>
+        <w:tblLayout w:type="fixed"/>
         <w:tblCellMar>
           <w:top w:w="113" w:type="dxa"/>
           <w:bottom w:w="113" w:type="dxa"/>
@@ -1406,13 +1531,24 @@
         <w:tblLook w:val="04A0" w:firstRow="1" w:lastRow="0" w:firstColumn="1" w:lastColumn="0" w:noHBand="0" w:noVBand="1"/>
       </w:tblPr>
       <w:tblGrid>
-        <w:gridCol w:w="1630"/>
-        <w:gridCol w:w="7426"/>
+        <w:gridCol w:w="562"/>
+        <w:gridCol w:w="1701"/>
+        <w:gridCol w:w="6807"/>
       </w:tblGrid>
       <w:tr>
         <w:tc>
           <w:tcPr>
-            <w:tcW w:w="1339" w:type="dxa"/>
+            <w:tcW w:w="562" w:type="dxa"/>
+          </w:tcPr>
+          <w:p>
+            <w:pPr>
+              <w:jc w:val="center"/>
+            </w:pPr>
+          </w:p>
+        </w:tc>
+        <w:tc>
+          <w:tcPr>
+            <w:tcW w:w="1701" w:type="dxa"/>
             <w:vAlign w:val="center"/>
           </w:tcPr>
           <w:p>
@@ -1426,7 +1562,7 @@
         </w:tc>
         <w:tc>
           <w:tcPr>
-            <w:tcW w:w="7717" w:type="dxa"/>
+            <w:tcW w:w="6807" w:type="dxa"/>
           </w:tcPr>
           <w:p>
             <w:pPr>
@@ -1456,28 +1592,45 @@
       <w:tr>
         <w:tc>
           <w:tcPr>
-            <w:tcW w:w="1339" w:type="dxa"/>
+            <w:tcW w:w="562" w:type="dxa"/>
+            <w:vMerge w:val="restart"/>
+            <w:textDirection w:val="btLr"/>
             <w:vAlign w:val="center"/>
           </w:tcPr>
           <w:p>
             <w:pPr>
+              <w:ind w:left="113" w:right="113"/>
               <w:jc w:val="center"/>
             </w:pPr>
             <w:r>
-              <w:t>Package selection</w:t>
-            </w:r>
-          </w:p>
-        </w:tc>
-        <w:tc>
-          <w:tcPr>
-            <w:tcW w:w="7717" w:type="dxa"/>
+              <w:t>Input</w:t>
+            </w:r>
+          </w:p>
+        </w:tc>
+        <w:tc>
+          <w:tcPr>
+            <w:tcW w:w="1701" w:type="dxa"/>
+            <w:vAlign w:val="center"/>
+          </w:tcPr>
+          <w:p>
+            <w:pPr>
+              <w:jc w:val="center"/>
+            </w:pPr>
+            <w:r>
+              <w:t>Package Selection</w:t>
+            </w:r>
+          </w:p>
+        </w:tc>
+        <w:tc>
+          <w:tcPr>
+            <w:tcW w:w="6807" w:type="dxa"/>
           </w:tcPr>
           <w:p>
             <w:pPr>
               <w:jc w:val="both"/>
             </w:pPr>
             <w:r>
-              <w:t>Select a package. The map interface automatically zooms on the package extent and the input tables show only projects from the selected package.</w:t>
+              <w:t>Select a package. The map interface automatically zooms on the package extent and the plan and project tables show only entries from the selected package.</w:t>
             </w:r>
           </w:p>
         </w:tc>
@@ -1485,7 +1638,18 @@
       <w:tr>
         <w:tc>
           <w:tcPr>
-            <w:tcW w:w="1339" w:type="dxa"/>
+            <w:tcW w:w="562" w:type="dxa"/>
+            <w:vMerge/>
+          </w:tcPr>
+          <w:p>
+            <w:pPr>
+              <w:jc w:val="center"/>
+            </w:pPr>
+          </w:p>
+        </w:tc>
+        <w:tc>
+          <w:tcPr>
+            <w:tcW w:w="1701" w:type="dxa"/>
             <w:vAlign w:val="center"/>
           </w:tcPr>
           <w:p>
@@ -1493,20 +1657,28 @@
               <w:jc w:val="center"/>
             </w:pPr>
             <w:r>
-              <w:t>Input tab</w:t>
-            </w:r>
-          </w:p>
-        </w:tc>
-        <w:tc>
-          <w:tcPr>
-            <w:tcW w:w="7717" w:type="dxa"/>
+              <w:t>Housing</w:t>
+            </w:r>
+          </w:p>
+          <w:p>
+            <w:pPr>
+              <w:jc w:val="center"/>
+            </w:pPr>
+            <w:r>
+              <w:t>Plans</w:t>
+            </w:r>
+          </w:p>
+        </w:tc>
+        <w:tc>
+          <w:tcPr>
+            <w:tcW w:w="6807" w:type="dxa"/>
           </w:tcPr>
           <w:p>
             <w:pPr>
               <w:jc w:val="both"/>
             </w:pPr>
             <w:r>
-              <w:t>This is the tab where the user can interact with different projects, update and save project information.</w:t>
+              <w:t>The housing plans table shows housing plans (per package). A housing plan can be selected by clicking on the corresponding row. The map interface automatically zooms to the corresponding polygon and the housing percentage of this plan can be changed with the housing percentage slider.</w:t>
             </w:r>
           </w:p>
         </w:tc>
@@ -1514,7 +1686,18 @@
       <w:tr>
         <w:tc>
           <w:tcPr>
-            <w:tcW w:w="1339" w:type="dxa"/>
+            <w:tcW w:w="562" w:type="dxa"/>
+            <w:vMerge/>
+          </w:tcPr>
+          <w:p>
+            <w:pPr>
+              <w:jc w:val="center"/>
+            </w:pPr>
+          </w:p>
+        </w:tc>
+        <w:tc>
+          <w:tcPr>
+            <w:tcW w:w="1701" w:type="dxa"/>
             <w:vAlign w:val="center"/>
           </w:tcPr>
           <w:p>
@@ -1522,40 +1705,20 @@
               <w:jc w:val="center"/>
             </w:pPr>
             <w:r>
-              <w:t>Table</w:t>
-            </w:r>
-          </w:p>
-          <w:p>
-            <w:pPr>
-              <w:jc w:val="center"/>
-            </w:pPr>
-            <w:r>
-              <w:t>‘</w:t>
-            </w:r>
-            <w:r>
-              <w:t xml:space="preserve">Housing </w:t>
-            </w:r>
-            <w:r>
-              <w:t>plans’</w:t>
-            </w:r>
-          </w:p>
-        </w:tc>
-        <w:tc>
-          <w:tcPr>
-            <w:tcW w:w="7717" w:type="dxa"/>
+              <w:t>Percentage Slider</w:t>
+            </w:r>
+          </w:p>
+        </w:tc>
+        <w:tc>
+          <w:tcPr>
+            <w:tcW w:w="6807" w:type="dxa"/>
           </w:tcPr>
           <w:p>
             <w:pPr>
               <w:jc w:val="both"/>
             </w:pPr>
             <w:r>
-              <w:t>Shows housing plans (per package). A housing plan</w:t>
-            </w:r>
-            <w:r>
-              <w:t xml:space="preserve"> can be selected by clicking on the corresponding row. The map interface automatically zooms to the corresponding project</w:t>
-            </w:r>
-            <w:r>
-              <w:t xml:space="preserve"> and the housing percentage of this project can be changed with the housing percentage slider.</w:t>
+              <w:t>Change the percentage of housing. The percentage is shown in the housing plans table.</w:t>
             </w:r>
           </w:p>
         </w:tc>
@@ -1563,7 +1726,18 @@
       <w:tr>
         <w:tc>
           <w:tcPr>
-            <w:tcW w:w="1339" w:type="dxa"/>
+            <w:tcW w:w="562" w:type="dxa"/>
+            <w:vMerge/>
+          </w:tcPr>
+          <w:p>
+            <w:pPr>
+              <w:jc w:val="center"/>
+            </w:pPr>
+          </w:p>
+        </w:tc>
+        <w:tc>
+          <w:tcPr>
+            <w:tcW w:w="1701" w:type="dxa"/>
             <w:vAlign w:val="center"/>
           </w:tcPr>
           <w:p>
@@ -1571,26 +1745,20 @@
               <w:jc w:val="center"/>
             </w:pPr>
             <w:r>
-              <w:t>P</w:t>
-            </w:r>
-            <w:r>
-              <w:t>ercentage slider</w:t>
-            </w:r>
-            <w:r>
-              <w:t xml:space="preserve"> ‘housing’</w:t>
-            </w:r>
-          </w:p>
-        </w:tc>
-        <w:tc>
-          <w:tcPr>
-            <w:tcW w:w="7717" w:type="dxa"/>
+              <w:t>Infrastructure Projects</w:t>
+            </w:r>
+          </w:p>
+        </w:tc>
+        <w:tc>
+          <w:tcPr>
+            <w:tcW w:w="6807" w:type="dxa"/>
           </w:tcPr>
           <w:p>
             <w:pPr>
               <w:jc w:val="both"/>
             </w:pPr>
             <w:r>
-              <w:t>Change the percentage of housing. The percentage is shown in the housing plans table.</w:t>
+              <w:t>The infrastructure projects table shows infrastructure projects (per package). An infrastructure project can be selected by clicking on the corresponding row. The map interface automatically zooms to the corresponding polygon. Infrastructure projects can be (de-)activated by clicking on the check box of a package.</w:t>
             </w:r>
           </w:p>
         </w:tc>
@@ -1598,7 +1766,18 @@
       <w:tr>
         <w:tc>
           <w:tcPr>
-            <w:tcW w:w="1339" w:type="dxa"/>
+            <w:tcW w:w="562" w:type="dxa"/>
+            <w:vMerge/>
+          </w:tcPr>
+          <w:p>
+            <w:pPr>
+              <w:jc w:val="center"/>
+            </w:pPr>
+          </w:p>
+        </w:tc>
+        <w:tc>
+          <w:tcPr>
+            <w:tcW w:w="1701" w:type="dxa"/>
             <w:vAlign w:val="center"/>
           </w:tcPr>
           <w:p>
@@ -1606,20 +1785,60 @@
               <w:jc w:val="center"/>
             </w:pPr>
             <w:r>
-              <w:t>Save housing plans</w:t>
-            </w:r>
-          </w:p>
-        </w:tc>
-        <w:tc>
-          <w:tcPr>
-            <w:tcW w:w="7717" w:type="dxa"/>
+              <w:t>Description</w:t>
+            </w:r>
+          </w:p>
+        </w:tc>
+        <w:tc>
+          <w:tcPr>
+            <w:tcW w:w="6807" w:type="dxa"/>
           </w:tcPr>
           <w:p>
             <w:pPr>
               <w:jc w:val="both"/>
             </w:pPr>
             <w:r>
-              <w:t xml:space="preserve">Housing plan data gets saved to the </w:t>
+              <w:t>Description of the selected infrastructure project.</w:t>
+            </w:r>
+          </w:p>
+        </w:tc>
+      </w:tr>
+      <w:tr>
+        <w:tc>
+          <w:tcPr>
+            <w:tcW w:w="562" w:type="dxa"/>
+            <w:vMerge/>
+          </w:tcPr>
+          <w:p>
+            <w:pPr>
+              <w:jc w:val="center"/>
+            </w:pPr>
+          </w:p>
+        </w:tc>
+        <w:tc>
+          <w:tcPr>
+            <w:tcW w:w="1701" w:type="dxa"/>
+            <w:vAlign w:val="center"/>
+          </w:tcPr>
+          <w:p>
+            <w:pPr>
+              <w:jc w:val="center"/>
+            </w:pPr>
+            <w:r>
+              <w:t>Save</w:t>
+            </w:r>
+          </w:p>
+        </w:tc>
+        <w:tc>
+          <w:tcPr>
+            <w:tcW w:w="6807" w:type="dxa"/>
+          </w:tcPr>
+          <w:p>
+            <w:pPr>
+              <w:jc w:val="both"/>
+            </w:pPr>
+            <w:r>
+              <w:t xml:space="preserve">Save housing plans and infrastructure projects data to the </w:t>
             </w:r>
             <w:r>
               <w:rPr>
@@ -1648,7 +1867,18 @@
                 <w:i/>
                 <w:lang w:eastAsia="en-GB"/>
               </w:rPr>
-              <w:t>20180904 Regional game IMS 2.5.xlsx</w:t>
+              <w:t>20180904 Regional game IMS 2.6</w:t>
+            </w:r>
+            <w:bookmarkStart w:id="0" w:name="_GoBack"/>
+            <w:bookmarkEnd w:id="0"/>
+            <w:r>
+              <w:rPr>
+                <w:b/>
+                <w:bCs/>
+                <w:i/>
+                <w:lang w:eastAsia="en-GB"/>
+              </w:rPr>
+              <w:t>.xlsx</w:t>
             </w:r>
             <w:r>
               <w:rPr>
@@ -1662,13 +1892,7 @@
               <w:rPr>
                 <w:lang w:eastAsia="en-GB"/>
               </w:rPr>
-              <w:t>.</w:t>
-            </w:r>
-            <w:r>
-              <w:rPr>
-                <w:lang w:eastAsia="en-GB"/>
-              </w:rPr>
-              <w:t xml:space="preserve"> </w:t>
+              <w:t xml:space="preserve"> and update the four indicators (market balance, accessibility, finances and spatial goals).</w:t>
             </w:r>
           </w:p>
         </w:tc>
@@ -1676,42 +1900,45 @@
       <w:tr>
         <w:tc>
           <w:tcPr>
-            <w:tcW w:w="1339" w:type="dxa"/>
+            <w:tcW w:w="562" w:type="dxa"/>
+            <w:vMerge w:val="restart"/>
+            <w:textDirection w:val="btLr"/>
             <w:vAlign w:val="center"/>
           </w:tcPr>
           <w:p>
             <w:pPr>
+              <w:ind w:left="113" w:right="113"/>
               <w:jc w:val="center"/>
             </w:pPr>
             <w:r>
-              <w:t>Table</w:t>
-            </w:r>
-          </w:p>
+              <w:t>Output</w:t>
+            </w:r>
+          </w:p>
+        </w:tc>
+        <w:tc>
+          <w:tcPr>
+            <w:tcW w:w="1701" w:type="dxa"/>
+            <w:vAlign w:val="center"/>
+          </w:tcPr>
           <w:p>
             <w:pPr>
               <w:jc w:val="center"/>
             </w:pPr>
             <w:r>
-              <w:t>‘</w:t>
-            </w:r>
-            <w:r>
-              <w:t>Infrastructure investments</w:t>
-            </w:r>
-            <w:r>
-              <w:t>’</w:t>
-            </w:r>
-          </w:p>
-        </w:tc>
-        <w:tc>
-          <w:tcPr>
-            <w:tcW w:w="7717" w:type="dxa"/>
+              <w:t>Market Balance</w:t>
+            </w:r>
+          </w:p>
+        </w:tc>
+        <w:tc>
+          <w:tcPr>
+            <w:tcW w:w="6807" w:type="dxa"/>
           </w:tcPr>
           <w:p>
             <w:pPr>
               <w:jc w:val="both"/>
             </w:pPr>
             <w:r>
-              <w:t>Shows infrastructure investments (per package). An infrastructure investment can be selected by clicking on the corresponding row. The map interface automatically zooms to the corresponding project. Infrastructure investments can be (de-)activated by clicking on the check box of a package.</w:t>
+              <w:t>Shows the market balance per municipality.</w:t>
             </w:r>
           </w:p>
         </w:tc>
@@ -1719,7 +1946,18 @@
       <w:tr>
         <w:tc>
           <w:tcPr>
-            <w:tcW w:w="1339" w:type="dxa"/>
+            <w:tcW w:w="562" w:type="dxa"/>
+            <w:vMerge/>
+          </w:tcPr>
+          <w:p>
+            <w:pPr>
+              <w:jc w:val="center"/>
+            </w:pPr>
+          </w:p>
+        </w:tc>
+        <w:tc>
+          <w:tcPr>
+            <w:tcW w:w="1701" w:type="dxa"/>
             <w:vAlign w:val="center"/>
           </w:tcPr>
           <w:p>
@@ -1727,65 +1965,25 @@
               <w:jc w:val="center"/>
             </w:pPr>
             <w:r>
-              <w:t>Save infrastructure investments</w:t>
-            </w:r>
-          </w:p>
-        </w:tc>
-        <w:tc>
-          <w:tcPr>
-            <w:tcW w:w="7717" w:type="dxa"/>
+              <w:t>Accessibility</w:t>
+            </w:r>
+          </w:p>
+        </w:tc>
+        <w:tc>
+          <w:tcPr>
+            <w:tcW w:w="6807" w:type="dxa"/>
           </w:tcPr>
           <w:p>
             <w:pPr>
               <w:jc w:val="both"/>
             </w:pPr>
             <w:r>
-              <w:t>Infrastructure investments</w:t>
-            </w:r>
-            <w:r>
-              <w:t xml:space="preserve"> data gets saved to the </w:t>
-            </w:r>
-            <w:r>
-              <w:rPr>
-                <w:lang w:eastAsia="en-GB"/>
-              </w:rPr>
-              <w:t>spreadsheet</w:t>
-            </w:r>
-            <w:r>
-              <w:rPr>
-                <w:lang w:eastAsia="en-GB"/>
-              </w:rPr>
-              <w:t xml:space="preserve"> </w:t>
-            </w:r>
-            <w:r>
-              <w:rPr>
-                <w:b/>
-                <w:i/>
-                <w:lang w:eastAsia="en-GB"/>
-              </w:rPr>
-              <w:t>‘</w:t>
-            </w:r>
-            <w:r>
-              <w:rPr>
-                <w:b/>
-                <w:bCs/>
-                <w:i/>
-                <w:lang w:eastAsia="en-GB"/>
-              </w:rPr>
-              <w:t>20180904 Regional game IMS 2.5.xlsx</w:t>
-            </w:r>
-            <w:r>
-              <w:rPr>
-                <w:b/>
-                <w:i/>
-                <w:lang w:eastAsia="en-GB"/>
-              </w:rPr>
-              <w:t>’</w:t>
-            </w:r>
-            <w:r>
-              <w:rPr>
-                <w:lang w:eastAsia="en-GB"/>
-              </w:rPr>
+              <w:t xml:space="preserve">Shows the </w:t>
+            </w:r>
+            <w:r>
+              <w:t>accessibility per package in percent</w:t>
+            </w:r>
+            <w:r>
               <w:t>.</w:t>
             </w:r>
           </w:p>
@@ -1794,7 +1992,18 @@
       <w:tr>
         <w:tc>
           <w:tcPr>
-            <w:tcW w:w="1339" w:type="dxa"/>
+            <w:tcW w:w="562" w:type="dxa"/>
+            <w:vMerge/>
+          </w:tcPr>
+          <w:p>
+            <w:pPr>
+              <w:jc w:val="center"/>
+            </w:pPr>
+          </w:p>
+        </w:tc>
+        <w:tc>
+          <w:tcPr>
+            <w:tcW w:w="1701" w:type="dxa"/>
             <w:vAlign w:val="center"/>
           </w:tcPr>
           <w:p>
@@ -1802,23 +2011,26 @@
               <w:jc w:val="center"/>
             </w:pPr>
             <w:r>
-              <w:t>Description</w:t>
-            </w:r>
-          </w:p>
-        </w:tc>
-        <w:tc>
-          <w:tcPr>
-            <w:tcW w:w="7717" w:type="dxa"/>
+              <w:t>Finances</w:t>
+            </w:r>
+          </w:p>
+        </w:tc>
+        <w:tc>
+          <w:tcPr>
+            <w:tcW w:w="6807" w:type="dxa"/>
           </w:tcPr>
           <w:p>
             <w:pPr>
               <w:jc w:val="both"/>
             </w:pPr>
             <w:r>
-              <w:t>D</w:t>
-            </w:r>
-            <w:r>
-              <w:t>escription of the selected infrastructure investment.</w:t>
+              <w:t xml:space="preserve">Shows the </w:t>
+            </w:r>
+            <w:r>
+              <w:t>finances per package</w:t>
+            </w:r>
+            <w:r>
+              <w:t>.</w:t>
             </w:r>
           </w:p>
         </w:tc>
@@ -1826,7 +2038,18 @@
       <w:tr>
         <w:tc>
           <w:tcPr>
-            <w:tcW w:w="1339" w:type="dxa"/>
+            <w:tcW w:w="562" w:type="dxa"/>
+            <w:vMerge/>
+          </w:tcPr>
+          <w:p>
+            <w:pPr>
+              <w:jc w:val="center"/>
+            </w:pPr>
+          </w:p>
+        </w:tc>
+        <w:tc>
+          <w:tcPr>
+            <w:tcW w:w="1701" w:type="dxa"/>
             <w:vAlign w:val="center"/>
           </w:tcPr>
           <w:p>
@@ -1834,67 +2057,26 @@
               <w:jc w:val="center"/>
             </w:pPr>
             <w:r>
-              <w:t>Accessibility indicator</w:t>
-            </w:r>
-          </w:p>
-        </w:tc>
-        <w:tc>
-          <w:tcPr>
-            <w:tcW w:w="7717" w:type="dxa"/>
+              <w:t>Spatial Goals</w:t>
+            </w:r>
+          </w:p>
+        </w:tc>
+        <w:tc>
+          <w:tcPr>
+            <w:tcW w:w="6807" w:type="dxa"/>
           </w:tcPr>
           <w:p>
             <w:pPr>
               <w:jc w:val="both"/>
             </w:pPr>
             <w:r>
-              <w:t xml:space="preserve">Visualisation of the accessibility indicator. </w:t>
-            </w:r>
-            <w:r>
-              <w:t xml:space="preserve">The </w:t>
-            </w:r>
-            <w:r>
-              <w:t xml:space="preserve">visualisation gets updated every </w:t>
-            </w:r>
-            <w:r>
-              <w:t>time changes to housing plans or infrastructure investments are saved.</w:t>
-            </w:r>
-          </w:p>
-        </w:tc>
-      </w:tr>
-      <w:tr>
-        <w:tc>
-          <w:tcPr>
-            <w:tcW w:w="1339" w:type="dxa"/>
-            <w:vAlign w:val="center"/>
-          </w:tcPr>
-          <w:p>
-            <w:pPr>
-              <w:jc w:val="center"/>
-            </w:pPr>
-            <w:r>
-              <w:t>Output</w:t>
-            </w:r>
-            <w:r>
-              <w:t xml:space="preserve"> tab</w:t>
-            </w:r>
-          </w:p>
-        </w:tc>
-        <w:tc>
-          <w:tcPr>
-            <w:tcW w:w="7717" w:type="dxa"/>
-          </w:tcPr>
-          <w:p>
-            <w:pPr>
-              <w:jc w:val="both"/>
-            </w:pPr>
-            <w:r>
-              <w:t>Open v</w:t>
-            </w:r>
-            <w:r>
-              <w:t>isualisation of the indicators.</w:t>
-            </w:r>
-            <w:r>
-              <w:t xml:space="preserve"> The visualisation gets updated every time changes to housing plans or infrastructure investments are saved.</w:t>
+              <w:t xml:space="preserve">Shows the </w:t>
+            </w:r>
+            <w:r>
+              <w:t>spatial goals per package in percent</w:t>
+            </w:r>
+            <w:r>
+              <w:t>.</w:t>
             </w:r>
           </w:p>
         </w:tc>
@@ -1903,9 +2085,10 @@
     <w:p/>
     <w:p/>
     <w:sectPr>
-      <w:footerReference w:type="default" r:id="rId17"/>
+      <w:footerReference w:type="even" r:id="rId18"/>
+      <w:footerReference w:type="default" r:id="rId19"/>
       <w:pgSz w:w="11900" w:h="16840"/>
-      <w:pgMar w:top="1417" w:right="1417" w:bottom="1134" w:left="1417" w:header="708" w:footer="227" w:gutter="0"/>
+      <w:pgMar w:top="1417" w:right="1417" w:bottom="1134" w:left="1417" w:header="708" w:footer="340" w:gutter="0"/>
       <w:cols w:space="708"/>
       <w:docGrid w:linePitch="360"/>
     </w:sectPr>
@@ -1934,6 +2117,118 @@
 
 <file path=word/footer1.xml><?xml version="1.0" encoding="utf-8"?>
 <w:ftr xmlns:wpc="http://schemas.microsoft.com/office/word/2010/wordprocessingCanvas" xmlns:mo="http://schemas.microsoft.com/office/mac/office/2008/main" xmlns:mc="http://schemas.openxmlformats.org/markup-compatibility/2006" xmlns:mv="urn:schemas-microsoft-com:mac:vml" xmlns:o="urn:schemas-microsoft-com:office:office" xmlns:r="http://schemas.openxmlformats.org/officeDocument/2006/relationships" xmlns:m="http://schemas.openxmlformats.org/officeDocument/2006/math" xmlns:v="urn:schemas-microsoft-com:vml" xmlns:wp14="http://schemas.microsoft.com/office/word/2010/wordprocessingDrawing" xmlns:wp="http://schemas.openxmlformats.org/drawingml/2006/wordprocessingDrawing" xmlns:w10="urn:schemas-microsoft-com:office:word" xmlns:w="http://schemas.openxmlformats.org/wordprocessingml/2006/main" xmlns:w14="http://schemas.microsoft.com/office/word/2010/wordml" xmlns:w15="http://schemas.microsoft.com/office/word/2012/wordml" xmlns:wpg="http://schemas.microsoft.com/office/word/2010/wordprocessingGroup" xmlns:wpi="http://schemas.microsoft.com/office/word/2010/wordprocessingInk" xmlns:wne="http://schemas.microsoft.com/office/word/2006/wordml" xmlns:wps="http://schemas.microsoft.com/office/word/2010/wordprocessingShape" mc:Ignorable="w14 w15 wp14">
+  <w:p>
+    <w:pPr>
+      <w:pStyle w:val="Footer"/>
+      <w:framePr w:wrap="none" w:vAnchor="text" w:hAnchor="margin" w:xAlign="right" w:y="1"/>
+      <w:rPr>
+        <w:rStyle w:val="PageNumber"/>
+      </w:rPr>
+    </w:pPr>
+    <w:r>
+      <w:rPr>
+        <w:rStyle w:val="PageNumber"/>
+      </w:rPr>
+      <w:fldChar w:fldCharType="begin"/>
+    </w:r>
+    <w:r>
+      <w:rPr>
+        <w:rStyle w:val="PageNumber"/>
+      </w:rPr>
+      <w:instrText xml:space="preserve">PAGE  </w:instrText>
+    </w:r>
+    <w:r>
+      <w:rPr>
+        <w:rStyle w:val="PageNumber"/>
+      </w:rPr>
+      <w:fldChar w:fldCharType="end"/>
+    </w:r>
+  </w:p>
+  <w:p>
+    <w:pPr>
+      <w:pStyle w:val="Footer"/>
+      <w:ind w:right="360"/>
+    </w:pPr>
+  </w:p>
+</w:ftr>
+</file>
+
+<file path=word/footer2.xml><?xml version="1.0" encoding="utf-8"?>
+<w:ftr xmlns:wpc="http://schemas.microsoft.com/office/word/2010/wordprocessingCanvas" xmlns:mo="http://schemas.microsoft.com/office/mac/office/2008/main" xmlns:mc="http://schemas.openxmlformats.org/markup-compatibility/2006" xmlns:mv="urn:schemas-microsoft-com:mac:vml" xmlns:o="urn:schemas-microsoft-com:office:office" xmlns:r="http://schemas.openxmlformats.org/officeDocument/2006/relationships" xmlns:m="http://schemas.openxmlformats.org/officeDocument/2006/math" xmlns:v="urn:schemas-microsoft-com:vml" xmlns:wp14="http://schemas.microsoft.com/office/word/2010/wordprocessingDrawing" xmlns:wp="http://schemas.openxmlformats.org/drawingml/2006/wordprocessingDrawing" xmlns:w10="urn:schemas-microsoft-com:office:word" xmlns:w="http://schemas.openxmlformats.org/wordprocessingml/2006/main" xmlns:w14="http://schemas.microsoft.com/office/word/2010/wordml" xmlns:w15="http://schemas.microsoft.com/office/word/2012/wordml" xmlns:wpg="http://schemas.microsoft.com/office/word/2010/wordprocessingGroup" xmlns:wpi="http://schemas.microsoft.com/office/word/2010/wordprocessingInk" xmlns:wne="http://schemas.microsoft.com/office/word/2006/wordml" xmlns:wps="http://schemas.microsoft.com/office/word/2010/wordprocessingShape" mc:Ignorable="w14 w15 wp14">
+  <w:p>
+    <w:pPr>
+      <w:pStyle w:val="Footer"/>
+      <w:framePr w:w="228" w:wrap="none" w:vAnchor="text" w:hAnchor="page" w:x="10582" w:y="147"/>
+      <w:rPr>
+        <w:rStyle w:val="PageNumber"/>
+      </w:rPr>
+    </w:pPr>
+    <w:r>
+      <w:rPr>
+        <w:rStyle w:val="PageNumber"/>
+      </w:rPr>
+      <w:fldChar w:fldCharType="begin"/>
+    </w:r>
+    <w:r>
+      <w:rPr>
+        <w:rStyle w:val="PageNumber"/>
+      </w:rPr>
+      <w:instrText xml:space="preserve">PAGE  </w:instrText>
+    </w:r>
+    <w:r>
+      <w:rPr>
+        <w:rStyle w:val="PageNumber"/>
+      </w:rPr>
+      <w:fldChar w:fldCharType="separate"/>
+    </w:r>
+    <w:r>
+      <w:rPr>
+        <w:rStyle w:val="PageNumber"/>
+        <w:noProof/>
+      </w:rPr>
+      <w:t>1</w:t>
+    </w:r>
+    <w:r>
+      <w:rPr>
+        <w:rStyle w:val="PageNumber"/>
+      </w:rPr>
+      <w:fldChar w:fldCharType="end"/>
+    </w:r>
+  </w:p>
+  <w:p>
+    <w:pPr>
+      <w:pStyle w:val="Footer"/>
+      <w:ind w:right="360"/>
+      <w:rPr>
+        <w:sz w:val="21"/>
+        <w:lang w:val="de-DE"/>
+      </w:rPr>
+    </w:pPr>
+    <w:r>
+      <w:rPr>
+        <w:sz w:val="21"/>
+        <w:lang w:val="de-DE"/>
+      </w:rPr>
+      <w:t>Raphael Sulzer (</w:t>
+    </w:r>
+    <w:hyperlink r:id="rId1" w:history="1">
+      <w:r>
+        <w:rPr>
+          <w:rStyle w:val="Hyperlink"/>
+          <w:sz w:val="21"/>
+          <w:lang w:val="de-DE"/>
+        </w:rPr>
+        <w:t>raphaelsulzer@gmx.de</w:t>
+      </w:r>
+    </w:hyperlink>
+    <w:r>
+      <w:rPr>
+        <w:sz w:val="21"/>
+        <w:lang w:val="de-DE"/>
+      </w:rPr>
+      <w:t>)</w:t>
+    </w:r>
+  </w:p>
   <w:p>
     <w:pPr>
       <w:pStyle w:val="Footer"/>
@@ -1947,16 +2242,32 @@
         <w:sz w:val="21"/>
         <w:lang w:val="de-DE"/>
       </w:rPr>
-      <w:t>Raphael Sulzer (</w:t>
+      <w:t>Gustavo Arciniegas (</w:t>
     </w:r>
-    <w:hyperlink r:id="rId1" w:history="1">
+    <w:hyperlink r:id="rId2" w:history="1">
       <w:r>
         <w:rPr>
           <w:rStyle w:val="Hyperlink"/>
           <w:sz w:val="21"/>
           <w:lang w:val="de-DE"/>
         </w:rPr>
-        <w:t>raphaelsulzer@gmx.de</w:t>
+        <w:t>geocolconsult</w:t>
+      </w:r>
+      <w:r>
+        <w:rPr>
+          <w:rStyle w:val="Hyperlink"/>
+          <w:sz w:val="21"/>
+          <w:lang w:val="de-DE"/>
+        </w:rPr>
+        <w:t>a</w:t>
+      </w:r>
+      <w:r>
+        <w:rPr>
+          <w:rStyle w:val="Hyperlink"/>
+          <w:sz w:val="21"/>
+          <w:lang w:val="de-DE"/>
+        </w:rPr>
+        <w:t>nt@gmail.com)</w:t>
       </w:r>
     </w:hyperlink>
     <w:r>
@@ -1964,7 +2275,14 @@
         <w:sz w:val="21"/>
         <w:lang w:val="de-DE"/>
       </w:rPr>
-      <w:t>), 15/10/18</w:t>
+      <w:tab/>
+    </w:r>
+    <w:r>
+      <w:rPr>
+        <w:sz w:val="21"/>
+        <w:lang w:val="de-DE"/>
+      </w:rPr>
+      <w:tab/>
     </w:r>
   </w:p>
   <w:p>
@@ -2802,6 +3120,51 @@
     <w:uiPriority w:val="99"/>
     <w:rsid w:val="00C11023"/>
   </w:style>
+  <w:style w:type="character" w:styleId="FollowedHyperlink">
+    <w:name w:val="FollowedHyperlink"/>
+    <w:basedOn w:val="DefaultParagraphFont"/>
+    <w:uiPriority w:val="99"/>
+    <w:semiHidden/>
+    <w:unhideWhenUsed/>
+    <w:rsid w:val="00AB7007"/>
+    <w:rPr>
+      <w:color w:val="954F72" w:themeColor="followedHyperlink"/>
+      <w:u w:val="single"/>
+    </w:rPr>
+  </w:style>
+  <w:style w:type="paragraph" w:styleId="NoSpacing">
+    <w:name w:val="No Spacing"/>
+    <w:uiPriority w:val="1"/>
+    <w:qFormat/>
+    <w:rsid w:val="00F5734D"/>
+  </w:style>
+  <w:style w:type="paragraph" w:styleId="Caption">
+    <w:name w:val="caption"/>
+    <w:basedOn w:val="Normal"/>
+    <w:next w:val="Normal"/>
+    <w:uiPriority w:val="35"/>
+    <w:unhideWhenUsed/>
+    <w:qFormat/>
+    <w:rsid w:val="00273B07"/>
+    <w:pPr>
+      <w:spacing w:after="200"/>
+    </w:pPr>
+    <w:rPr>
+      <w:i/>
+      <w:iCs/>
+      <w:color w:val="44546A" w:themeColor="text2"/>
+      <w:sz w:val="18"/>
+      <w:szCs w:val="18"/>
+    </w:rPr>
+  </w:style>
+  <w:style w:type="character" w:styleId="PageNumber">
+    <w:name w:val="page number"/>
+    <w:basedOn w:val="DefaultParagraphFont"/>
+    <w:uiPriority w:val="99"/>
+    <w:semiHidden/>
+    <w:unhideWhenUsed/>
+    <w:rsid w:val="00552542"/>
+  </w:style>
 </w:styles>
 </file>
 

</xml_diff>

<commit_message>
labelrotation fixed and table id column removed
</commit_message>
<xml_diff>
--- a/Help.docx
+++ b/Help.docx
@@ -430,7 +430,7 @@
           <w:i/>
           <w:lang w:eastAsia="en-GB"/>
         </w:rPr>
-        <w:t>20180904 Regional game IMS 2.7</w:t>
+        <w:t>20180904 Regional game IMS 2.8</w:t>
       </w:r>
       <w:r>
         <w:rPr>
@@ -683,27 +683,14 @@
       <w:r>
         <w:t xml:space="preserve">Figure </w:t>
       </w:r>
-      <w:r>
-        <w:fldChar w:fldCharType="begin"/>
-      </w:r>
-      <w:r>
-        <w:instrText xml:space="preserve"> SEQ Figure \* ARABIC </w:instrText>
-      </w:r>
-      <w:r>
-        <w:fldChar w:fldCharType="separate"/>
-      </w:r>
-      <w:r>
-        <w:rPr>
-          <w:noProof/>
-        </w:rPr>
-        <w:t>1</w:t>
-      </w:r>
-      <w:r>
-        <w:rPr>
-          <w:noProof/>
-        </w:rPr>
-        <w:fldChar w:fldCharType="end"/>
-      </w:r>
+      <w:fldSimple w:instr=" SEQ Figure \* ARABIC ">
+        <w:r>
+          <w:rPr>
+            <w:noProof/>
+          </w:rPr>
+          <w:t>1</w:t>
+        </w:r>
+      </w:fldSimple>
       <w:r>
         <w:t>: QGIS user interface with Regional Game Mobiele Stad</w:t>
       </w:r>
@@ -1897,8 +1884,10 @@
                 <w:i/>
                 <w:lang w:eastAsia="en-GB"/>
               </w:rPr>
-              <w:t>20180904 Regional game IMS 2.7</w:t>
-            </w:r>
+              <w:t>20180904 Regional game IMS 2.8</w:t>
+            </w:r>
+            <w:bookmarkStart w:id="0" w:name="_GoBack"/>
+            <w:bookmarkEnd w:id="0"/>
             <w:r>
               <w:rPr>
                 <w:b/>
@@ -2113,12 +2102,7 @@
               <w:t>Shows the spatial goals per package in percent</w:t>
             </w:r>
             <w:r>
-              <w:t xml:space="preserve"> (%</w:t>
-            </w:r>
-            <w:bookmarkStart w:id="0" w:name="_GoBack"/>
-            <w:bookmarkEnd w:id="0"/>
-            <w:r>
-              <w:t>)</w:t>
+              <w:t xml:space="preserve"> (%)</w:t>
             </w:r>
             <w:r>
               <w:t>.</w:t>

</xml_diff>

<commit_message>
added images of the plugin
</commit_message>
<xml_diff>
--- a/Help.docx
+++ b/Help.docx
@@ -10,24 +10,10 @@
         <w:t xml:space="preserve">Regional Game </w:t>
       </w:r>
       <w:r>
-        <w:t>Mobiele Stad plugin – User Guide</w:t>
-      </w:r>
-      <w:r>
-        <w:br/>
-      </w:r>
-      <w:r>
-        <w:rPr>
-          <w:b w:val="0"/>
-          <w:sz w:val="28"/>
-        </w:rPr>
-        <w:t>v0.8.</w:t>
-      </w:r>
-      <w:r>
-        <w:rPr>
-          <w:b w:val="0"/>
-          <w:sz w:val="28"/>
-        </w:rPr>
-        <w:t>2</w:t>
+        <w:t>M</w:t>
+      </w:r>
+      <w:r>
+        <w:t>obiele Stad plugin – User Guide</w:t>
       </w:r>
     </w:p>
     <w:p>
@@ -588,7 +574,15 @@
               <w:jc w:val="both"/>
             </w:pPr>
             <w:r>
-              <w:t>To start the plugin simply click the toolbar button or ‘Planning Tool’ entry in the ‘Plugins’ menu. When the plugin starts, it automatically loads the data system and the user interface provided to interact and explore the data.</w:t>
+              <w:t>To start the plugin simply click the toolbar button or ‘</w:t>
+            </w:r>
+            <w:r>
+              <w:t>Regional Game Mobiele Stad</w:t>
+            </w:r>
+            <w:bookmarkStart w:id="0" w:name="_GoBack"/>
+            <w:bookmarkEnd w:id="0"/>
+            <w:r>
+              <w:t>’ entry in the ‘Plugins’ menu. When the plugin starts, it automatically loads the data system and the user interface provided to interact and explore the data.</w:t>
             </w:r>
             <w:r>
               <w:t xml:space="preserve"> You should </w:t>
@@ -683,14 +677,27 @@
       <w:r>
         <w:t xml:space="preserve">Figure </w:t>
       </w:r>
-      <w:fldSimple w:instr=" SEQ Figure \* ARABIC ">
-        <w:r>
-          <w:rPr>
-            <w:noProof/>
-          </w:rPr>
-          <w:t>1</w:t>
-        </w:r>
-      </w:fldSimple>
+      <w:r>
+        <w:fldChar w:fldCharType="begin"/>
+      </w:r>
+      <w:r>
+        <w:instrText xml:space="preserve"> SEQ Figure \* ARABIC </w:instrText>
+      </w:r>
+      <w:r>
+        <w:fldChar w:fldCharType="separate"/>
+      </w:r>
+      <w:r>
+        <w:rPr>
+          <w:noProof/>
+        </w:rPr>
+        <w:t>1</w:t>
+      </w:r>
+      <w:r>
+        <w:rPr>
+          <w:noProof/>
+        </w:rPr>
+        <w:fldChar w:fldCharType="end"/>
+      </w:r>
       <w:r>
         <w:t>: QGIS user interface with Regional Game Mobiele Stad</w:t>
       </w:r>
@@ -1886,8 +1893,6 @@
               </w:rPr>
               <w:t>20180904 Regional game IMS 2.8</w:t>
             </w:r>
-            <w:bookmarkStart w:id="0" w:name="_GoBack"/>
-            <w:bookmarkEnd w:id="0"/>
             <w:r>
               <w:rPr>
                 <w:b/>

</xml_diff>